<commit_message>
avancement de l'import descriptif
</commit_message>
<xml_diff>
--- a/code/import_files/baseDescriptifs.docx
+++ b/code/import_files/baseDescriptifs.docx
@@ -19,10 +19,7 @@
         <w:t>gestion arborescence</w:t>
       </w:r>
     </w:p>
-    <w:p>
-      <w:bookmarkStart w:id="5" w:name="_GoBack"/>
-      <w:bookmarkEnd w:id="5"/>
-    </w:p>
+    <w:p/>
     <w:tbl>
       <w:tblPr>
         <w:tblStyle w:val="Grilledutableau"/>
@@ -786,7 +783,7 @@
               <w:t>04_AAA_01_01_0</w:t>
             </w:r>
             <w:r>
-              <w:t>2</w:t>
+              <w:t>6</w:t>
             </w:r>
           </w:p>
         </w:tc>
@@ -969,8 +966,13 @@
           </w:tcPr>
           <w:p>
             <w:r>
-              <w:t>04_AAA_01_01_04</w:t>
-            </w:r>
+              <w:t>04_AAA_01_01_0</w:t>
+            </w:r>
+            <w:r>
+              <w:t>5</w:t>
+            </w:r>
+            <w:bookmarkStart w:id="5" w:name="_GoBack"/>
+            <w:bookmarkEnd w:id="5"/>
           </w:p>
         </w:tc>
       </w:tr>
@@ -8189,7 +8191,7 @@
 </file>
 
 <file path=customXml/itemProps1.xml><?xml version="1.0" encoding="utf-8"?>
-<ds:datastoreItem xmlns:ds="http://schemas.openxmlformats.org/officeDocument/2006/customXml" ds:itemID="{AF7C75F1-49E6-B347-AB4E-C6EB4B40E067}">
+<ds:datastoreItem xmlns:ds="http://schemas.openxmlformats.org/officeDocument/2006/customXml" ds:itemID="{627F5B2B-832C-104B-AF43-28B2707D2BC3}">
   <ds:schemaRefs>
     <ds:schemaRef ds:uri="http://schemas.openxmlformats.org/officeDocument/2006/bibliography"/>
   </ds:schemaRefs>

</xml_diff>

<commit_message>
surlignage gris, nettoyage insertion Objet, creation squelette methodes de suppression
</commit_message>
<xml_diff>
--- a/code/import_files/baseDescriptifs.docx
+++ b/code/import_files/baseDescriptifs.docx
@@ -632,8 +632,34 @@
               </w:rPr>
               <w:t>Surligné violet</w:t>
             </w:r>
-            <w:bookmarkStart w:id="5" w:name="_GoBack"/>
-            <w:bookmarkEnd w:id="5"/>
+          </w:p>
+          <w:p>
+            <w:pPr>
+              <w:rPr>
+                <w:rFonts w:asciiTheme="majorHAnsi" w:hAnsiTheme="majorHAnsi"/>
+                <w:color w:val="000000"/>
+                <w:highlight w:val="magenta"/>
+                <w:shd w:val="clear" w:color="auto" w:fill="B2A1C7" w:themeFill="accent4" w:themeFillTint="99"/>
+              </w:rPr>
+            </w:pPr>
+            <w:r>
+              <w:rPr>
+                <w:rFonts w:asciiTheme="majorHAnsi" w:hAnsiTheme="majorHAnsi"/>
+                <w:color w:val="000000"/>
+                <w:highlight w:val="lightGray"/>
+                <w:shd w:val="clear" w:color="auto" w:fill="B2A1C7" w:themeFill="accent4" w:themeFillTint="99"/>
+              </w:rPr>
+              <w:t xml:space="preserve">Surligné </w:t>
+            </w:r>
+            <w:r>
+              <w:rPr>
+                <w:rFonts w:asciiTheme="majorHAnsi" w:hAnsiTheme="majorHAnsi"/>
+                <w:color w:val="000000"/>
+                <w:highlight w:val="lightGray"/>
+                <w:shd w:val="clear" w:color="auto" w:fill="B2A1C7" w:themeFill="accent4" w:themeFillTint="99"/>
+              </w:rPr>
+              <w:t>gris</w:t>
+            </w:r>
           </w:p>
         </w:tc>
       </w:tr>
@@ -761,6 +787,7 @@
               </w:rPr>
             </w:pPr>
             <w:r>
+              <w:lastRenderedPageBreak/>
               <w:t xml:space="preserve">Une </w:t>
             </w:r>
             <w:r>
@@ -813,7 +840,6 @@
               <w:rPr>
                 <w:color w:val="000000" w:themeColor="text1"/>
               </w:rPr>
-              <w:lastRenderedPageBreak/>
               <w:t>Option 1</w:t>
             </w:r>
           </w:p>
@@ -853,7 +879,6 @@
               <w:spacing w:line="276" w:lineRule="auto"/>
             </w:pPr>
             <w:r>
-              <w:lastRenderedPageBreak/>
               <w:t>Courte description (pour la DPGF)</w:t>
             </w:r>
           </w:p>
@@ -1275,11 +1300,53 @@
     </w:tbl>
     <w:p/>
     <w:p/>
-    <w:bookmarkEnd w:id="0"/>
-    <w:bookmarkEnd w:id="1"/>
-    <w:bookmarkEnd w:id="2"/>
-    <w:bookmarkEnd w:id="3"/>
-    <w:bookmarkEnd w:id="4"/>
+    <w:tbl>
+      <w:tblPr>
+        <w:tblStyle w:val="Grilledutableau"/>
+        <w:tblW w:w="0" w:type="auto"/>
+        <w:tblLook w:val="04A0" w:firstRow="1" w:lastRow="0" w:firstColumn="1" w:lastColumn="0" w:noHBand="0" w:noVBand="1"/>
+      </w:tblPr>
+      <w:tblGrid>
+        <w:gridCol w:w="10194"/>
+      </w:tblGrid>
+      <w:tr>
+        <w:tc>
+          <w:tcPr>
+            <w:tcW w:w="10194" w:type="dxa"/>
+          </w:tcPr>
+          <w:bookmarkEnd w:id="0"/>
+          <w:bookmarkEnd w:id="1"/>
+          <w:bookmarkEnd w:id="2"/>
+          <w:bookmarkEnd w:id="3"/>
+          <w:bookmarkEnd w:id="4"/>
+          <w:p>
+            <w:pPr>
+              <w:spacing w:line="276" w:lineRule="auto"/>
+            </w:pPr>
+            <w:r>
+              <w:t>04_AAA_01_01_06</w:t>
+            </w:r>
+          </w:p>
+        </w:tc>
+      </w:tr>
+      <w:tr>
+        <w:tc>
+          <w:tcPr>
+            <w:tcW w:w="10194" w:type="dxa"/>
+          </w:tcPr>
+          <w:p>
+            <w:pPr>
+              <w:spacing w:line="276" w:lineRule="auto"/>
+            </w:pPr>
+            <w:r>
+              <w:t>SUPPR</w:t>
+            </w:r>
+            <w:bookmarkStart w:id="5" w:name="_GoBack"/>
+            <w:bookmarkEnd w:id="5"/>
+          </w:p>
+        </w:tc>
+      </w:tr>
+    </w:tbl>
     <w:p/>
     <w:sectPr>
       <w:footerReference w:type="default" r:id="rId8"/>
@@ -8825,7 +8892,7 @@
 </file>
 
 <file path=customXml/itemProps1.xml><?xml version="1.0" encoding="utf-8"?>
-<ds:datastoreItem xmlns:ds="http://schemas.openxmlformats.org/officeDocument/2006/customXml" ds:itemID="{680372C5-CD3F-0D43-962F-138FD88FC852}">
+<ds:datastoreItem xmlns:ds="http://schemas.openxmlformats.org/officeDocument/2006/customXml" ds:itemID="{3720F6A2-628F-594C-876C-77A8AB7646F7}">
   <ds:schemaRefs>
     <ds:schemaRef ds:uri="http://schemas.openxmlformats.org/officeDocument/2006/bibliography"/>
   </ds:schemaRefs>

</xml_diff>

<commit_message>
compterEnfants + requete JPQL
</commit_message>
<xml_diff>
--- a/code/import_files/baseDescriptifs.docx
+++ b/code/import_files/baseDescriptifs.docx
@@ -1324,8 +1324,10 @@
               <w:spacing w:line="276" w:lineRule="auto"/>
             </w:pPr>
             <w:r>
-              <w:t>04_AAA_01_01_06</w:t>
-            </w:r>
+              <w:t>04_AAA_01_01</w:t>
+            </w:r>
+            <w:bookmarkStart w:id="5" w:name="_GoBack"/>
+            <w:bookmarkEnd w:id="5"/>
           </w:p>
         </w:tc>
       </w:tr>
@@ -1341,8 +1343,6 @@
             <w:r>
               <w:t>SUPPR</w:t>
             </w:r>
-            <w:bookmarkStart w:id="5" w:name="_GoBack"/>
-            <w:bookmarkEnd w:id="5"/>
           </w:p>
         </w:tc>
       </w:tr>
@@ -8892,7 +8892,7 @@
 </file>
 
 <file path=customXml/itemProps1.xml><?xml version="1.0" encoding="utf-8"?>
-<ds:datastoreItem xmlns:ds="http://schemas.openxmlformats.org/officeDocument/2006/customXml" ds:itemID="{3720F6A2-628F-594C-876C-77A8AB7646F7}">
+<ds:datastoreItem xmlns:ds="http://schemas.openxmlformats.org/officeDocument/2006/customXml" ds:itemID="{E66B55B8-D7BB-D24B-BF25-218618CFCAB6}">
   <ds:schemaRefs>
     <ds:schemaRef ds:uri="http://schemas.openxmlformats.org/officeDocument/2006/bibliography"/>
   </ds:schemaRefs>

</xml_diff>